<commit_message>
Updated minutes Sprint 10
</commit_message>
<xml_diff>
--- a/Management/Meeting Minutes/Meeting Minutes 18-04-18.docx
+++ b/Management/Meeting Minutes/Meeting Minutes 18-04-18.docx
@@ -130,7 +130,27 @@
         <w:t xml:space="preserve"> that we received</w:t>
       </w:r>
       <w:r>
-        <w:t xml:space="preserve"> enabled us to determine the work flow for the remaining weeks and also provided us with the core content for our presentation.</w:t>
+        <w:t xml:space="preserve"> enabled us to determine the work flow for the remaining weeks and also provided us with the core content for our presentation</w:t>
+      </w:r>
+      <w:r>
+        <w:t>.</w:t>
+      </w:r>
+    </w:p>
+    <w:p>
+      <w:r>
+        <w:t xml:space="preserve">Unfortunately, Amy was unable to log time on one of her tasks </w:t>
+      </w:r>
+      <w:r>
+        <w:t>during Sprint 10</w:t>
+      </w:r>
+      <w:r>
+        <w:t xml:space="preserve"> as Sean has completed it without realising it was another members task. Group members are encouraged to check the sprint board and understand everyone else</w:t>
+      </w:r>
+      <w:r>
+        <w:t>’</w:t>
+      </w:r>
+      <w:r>
+        <w:t>s tasks so that this doesn’t happen.</w:t>
       </w:r>
     </w:p>
     <w:p/>
@@ -300,6 +320,7 @@
         </w:rPr>
       </w:pPr>
       <w:r>
+        <w:lastRenderedPageBreak/>
         <w:t>Create SFX for the game – 2h</w:t>
       </w:r>
     </w:p>
@@ -358,7 +379,6 @@
         <w:rPr>
           <w:b/>
         </w:rPr>
-        <w:lastRenderedPageBreak/>
         <w:t>Alex T</w:t>
       </w:r>
     </w:p>
@@ -488,7 +508,7 @@
 
 <file path=word/endnotes.xml><?xml version="1.0" encoding="utf-8"?>
 <w:endnotes xmlns:ve="http://schemas.openxmlformats.org/markup-compatibility/2006" xmlns:o="urn:schemas-microsoft-com:office:office" xmlns:r="http://schemas.openxmlformats.org/officeDocument/2006/relationships" xmlns:m="http://schemas.openxmlformats.org/officeDocument/2006/math" xmlns:v="urn:schemas-microsoft-com:vml" xmlns:wp="http://schemas.openxmlformats.org/drawingml/2006/wordprocessingDrawing" xmlns:w10="urn:schemas-microsoft-com:office:word" xmlns:w="http://schemas.openxmlformats.org/wordprocessingml/2006/main" xmlns:wne="http://schemas.microsoft.com/office/word/2006/wordml">
-  <w:endnote w:type="separator" w:id="0">
+  <w:endnote w:type="separator" w:id="-1">
     <w:p>
       <w:pPr>
         <w:spacing w:after="0" w:line="240" w:lineRule="auto"/>
@@ -498,7 +518,7 @@
       </w:r>
     </w:p>
   </w:endnote>
-  <w:endnote w:type="continuationSeparator" w:id="1">
+  <w:endnote w:type="continuationSeparator" w:id="0">
     <w:p>
       <w:pPr>
         <w:spacing w:after="0" w:line="240" w:lineRule="auto"/>
@@ -513,7 +533,7 @@
 
 <file path=word/footnotes.xml><?xml version="1.0" encoding="utf-8"?>
 <w:footnotes xmlns:ve="http://schemas.openxmlformats.org/markup-compatibility/2006" xmlns:o="urn:schemas-microsoft-com:office:office" xmlns:r="http://schemas.openxmlformats.org/officeDocument/2006/relationships" xmlns:m="http://schemas.openxmlformats.org/officeDocument/2006/math" xmlns:v="urn:schemas-microsoft-com:vml" xmlns:wp="http://schemas.openxmlformats.org/drawingml/2006/wordprocessingDrawing" xmlns:w10="urn:schemas-microsoft-com:office:word" xmlns:w="http://schemas.openxmlformats.org/wordprocessingml/2006/main" xmlns:wne="http://schemas.microsoft.com/office/word/2006/wordml">
-  <w:footnote w:type="separator" w:id="0">
+  <w:footnote w:type="separator" w:id="-1">
     <w:p>
       <w:pPr>
         <w:spacing w:after="0" w:line="240" w:lineRule="auto"/>
@@ -523,7 +543,7 @@
       </w:r>
     </w:p>
   </w:footnote>
-  <w:footnote w:type="continuationSeparator" w:id="1">
+  <w:footnote w:type="continuationSeparator" w:id="0">
     <w:p>
       <w:pPr>
         <w:spacing w:after="0" w:line="240" w:lineRule="auto"/>
@@ -2336,7 +2356,7 @@
   <a:extraClrSchemeLst/>
   <a:extLst>
     <a:ext uri="{05A4C25C-085E-4340-85A3-A5531E510DB2}">
-      <thm15:themeFamily xmlns:thm15="http://schemas.microsoft.com/office/thememl/2012/main" xmlns="" name="Office Theme" id="{62F939B6-93AF-4DB8-9C6B-D6C7DFDC589F}" vid="{4A3C46E8-61CC-4603-A589-7422A47A8E4A}"/>
+      <thm15:themeFamily xmlns="" xmlns:thm15="http://schemas.microsoft.com/office/thememl/2012/main" name="Office Theme" id="{62F939B6-93AF-4DB8-9C6B-D6C7DFDC589F}" vid="{4A3C46E8-61CC-4603-A589-7422A47A8E4A}"/>
     </a:ext>
   </a:extLst>
 </a:theme>

</xml_diff>